<commit_message>
Update processing year and Add error message
</commit_message>
<xml_diff>
--- a/Raw/Document_UploadLCdata.docx
+++ b/Raw/Document_UploadLCdata.docx
@@ -17,25 +17,7 @@
           <w:sz w:val="32"/>
           <w:szCs w:val="32"/>
         </w:rPr>
-        <w:t xml:space="preserve">From the </w:t>
-      </w:r>
-      <w:proofErr w:type="spellStart"/>
-      <w:r>
-        <w:rPr>
-          <w:b/>
-          <w:sz w:val="32"/>
-          <w:szCs w:val="32"/>
-        </w:rPr>
-        <w:t>Datalogger</w:t>
-      </w:r>
-      <w:proofErr w:type="spellEnd"/>
-      <w:r>
-        <w:rPr>
-          <w:b/>
-          <w:sz w:val="32"/>
-          <w:szCs w:val="32"/>
-        </w:rPr>
-        <w:t xml:space="preserve"> to</w:t>
+        <w:t>From the Datalogger to</w:t>
       </w:r>
       <w:r>
         <w:rPr>
@@ -94,15 +76,7 @@
         <w:t xml:space="preserve">1) </w:t>
       </w:r>
       <w:r>
-        <w:t xml:space="preserve">Data extraction form the </w:t>
-      </w:r>
-      <w:proofErr w:type="spellStart"/>
-      <w:r>
-        <w:t>datalogger</w:t>
-      </w:r>
-      <w:proofErr w:type="spellEnd"/>
-      <w:r>
-        <w:t xml:space="preserve"> at the SSL</w:t>
+        <w:t>Data extraction form the datalogger at the SSL</w:t>
       </w:r>
     </w:p>
     <w:p>
@@ -113,31 +87,7 @@
         <w:t>s</w:t>
       </w:r>
       <w:r>
-        <w:t xml:space="preserve"> are saved in a </w:t>
-      </w:r>
-      <w:proofErr w:type="spellStart"/>
-      <w:r>
-        <w:t>datalogger</w:t>
-      </w:r>
-      <w:proofErr w:type="spellEnd"/>
-      <w:r>
-        <w:t xml:space="preserve"> located in the </w:t>
-      </w:r>
-      <w:proofErr w:type="spellStart"/>
-      <w:r>
-        <w:t>Svartisen</w:t>
-      </w:r>
-      <w:proofErr w:type="spellEnd"/>
-      <w:r>
-        <w:t xml:space="preserve"> Subglacial Laboratory. The data are extracted from the </w:t>
-      </w:r>
-      <w:proofErr w:type="spellStart"/>
-      <w:r>
-        <w:t>datalogger</w:t>
-      </w:r>
-      <w:proofErr w:type="spellEnd"/>
-      <w:r>
-        <w:t xml:space="preserve"> using the local computer and an old version of the software called </w:t>
+        <w:t xml:space="preserve"> are saved in a datalogger located in the Svartisen Subglacial Laboratory. The data are extracted from the datalogger using the local computer and an old version of the software called </w:t>
       </w:r>
       <w:hyperlink r:id="rId6" w:history="1">
         <w:r>
@@ -199,15 +149,7 @@
     <w:p/>
     <w:p>
       <w:r>
-        <w:t xml:space="preserve">The </w:t>
-      </w:r>
-      <w:proofErr w:type="spellStart"/>
-      <w:r>
-        <w:t>datalogger</w:t>
-      </w:r>
-      <w:proofErr w:type="spellEnd"/>
-      <w:r>
-        <w:t xml:space="preserve"> produces sometimes a few files and sometimes many more that succeeds each other as follows: </w:t>
+        <w:t xml:space="preserve">The datalogger produces sometimes a few files and sometimes many more that succeeds each other as follows: </w:t>
       </w:r>
       <w:r>
         <w:rPr>
@@ -311,30 +253,8 @@
         <w:rPr>
           <w:rFonts w:eastAsia="Times New Roman" w:cs="Times New Roman"/>
         </w:rPr>
-        <w:t xml:space="preserve">\\nve\fil\h\HB\Bredata\breprosjekt\Engabreen\Engabreen </w:t>
-      </w:r>
-      <w:proofErr w:type="spellStart"/>
-      <w:r>
-        <w:rPr>
-          <w:rFonts w:eastAsia="Times New Roman" w:cs="Times New Roman"/>
-        </w:rPr>
-        <w:t>Brelabben</w:t>
-      </w:r>
-      <w:proofErr w:type="spellEnd"/>
-      <w:r>
-        <w:rPr>
-          <w:rFonts w:eastAsia="Times New Roman" w:cs="Times New Roman"/>
-        </w:rPr>
-        <w:t>\</w:t>
-      </w:r>
-      <w:proofErr w:type="spellStart"/>
-      <w:r>
-        <w:rPr>
-          <w:rFonts w:eastAsia="Times New Roman" w:cs="Times New Roman"/>
-        </w:rPr>
-        <w:t>labb-trykkdata</w:t>
-      </w:r>
-      <w:proofErr w:type="spellEnd"/>
+        <w:t>\\nve\fil\h\HB\Bredata\breprosjekt\Engabreen\Engabreen Brelabben\labb-trykkdata</w:t>
+      </w:r>
     </w:p>
     <w:p>
       <w:pPr>
@@ -543,21 +463,7 @@
         <w:rPr>
           <w:rFonts w:ascii="Cambria" w:hAnsi="Cambria"/>
         </w:rPr>
-        <w:t xml:space="preserve">and are ordered chronologically.  If possible, indicate in a note beside: file corruption (see note below), duplicates or that the file contains only </w:t>
-      </w:r>
-      <w:proofErr w:type="spellStart"/>
-      <w:r>
-        <w:rPr>
-          <w:rFonts w:ascii="Cambria" w:hAnsi="Cambria"/>
-        </w:rPr>
-        <w:t>NaN</w:t>
-      </w:r>
-      <w:proofErr w:type="spellEnd"/>
-      <w:r>
-        <w:rPr>
-          <w:rFonts w:ascii="Cambria" w:hAnsi="Cambria"/>
-        </w:rPr>
-        <w:t xml:space="preserve"> values.</w:t>
+        <w:t>and are ordered chronologically.  If possible, indicate in a note beside: file corruption (see note below), duplicates or that the file contains only NaN values.</w:t>
       </w:r>
     </w:p>
     <w:p>
@@ -883,23 +789,13 @@
                 <w:szCs w:val="20"/>
               </w:rPr>
             </w:pPr>
-            <w:proofErr w:type="gramStart"/>
             <w:r>
               <w:rPr>
                 <w:rFonts w:ascii="Arial" w:eastAsia="Times New Roman" w:hAnsi="Arial" w:cs="Times New Roman"/>
                 <w:sz w:val="20"/>
                 <w:szCs w:val="20"/>
               </w:rPr>
-              <w:t>trykk</w:t>
-            </w:r>
-            <w:proofErr w:type="gramEnd"/>
-            <w:r>
-              <w:rPr>
-                <w:rFonts w:ascii="Arial" w:eastAsia="Times New Roman" w:hAnsi="Arial" w:cs="Times New Roman"/>
-                <w:sz w:val="20"/>
-                <w:szCs w:val="20"/>
-              </w:rPr>
-              <w:t>_20mar001.dat</w:t>
+              <w:t>trykk_20mar001.dat</w:t>
             </w:r>
           </w:p>
         </w:tc>
@@ -1201,27 +1097,7 @@
           <w:sz w:val="20"/>
           <w:szCs w:val="20"/>
         </w:rPr>
-        <w:t>=</w:t>
-      </w:r>
-      <w:proofErr w:type="gramStart"/>
-      <w:r>
-        <w:rPr>
-          <w:rFonts w:ascii="Cambria" w:hAnsi="Cambria"/>
-          <w:color w:val="000000"/>
-          <w:sz w:val="20"/>
-          <w:szCs w:val="20"/>
-        </w:rPr>
-        <w:t>DATE(</w:t>
-      </w:r>
-      <w:proofErr w:type="gramEnd"/>
-      <w:r>
-        <w:rPr>
-          <w:rFonts w:ascii="Cambria" w:hAnsi="Cambria"/>
-          <w:color w:val="000000"/>
-          <w:sz w:val="20"/>
-          <w:szCs w:val="20"/>
-        </w:rPr>
-        <w:t>2013,1,0)+</w:t>
+        <w:t>=DATE(2013,1,0)+</w:t>
       </w:r>
       <w:r>
         <w:rPr>
@@ -1341,7 +1217,7 @@
         <mc:AlternateContent>
           <mc:Choice Requires="wps">
             <w:drawing>
-              <wp:anchor distT="0" distB="0" distL="114300" distR="114300" simplePos="0" relativeHeight="251659264" behindDoc="1" locked="0" layoutInCell="1" allowOverlap="1" wp14:anchorId="7219C3D7" wp14:editId="52E2163E">
+              <wp:anchor distT="0" distB="0" distL="114300" distR="114300" simplePos="0" relativeHeight="251659264" behindDoc="1" locked="0" layoutInCell="1" allowOverlap="1" wp14:anchorId="7219C3D7" wp14:editId="3CF61832">
                 <wp:simplePos x="0" y="0"/>
                 <wp:positionH relativeFrom="column">
                   <wp:posOffset>-685800</wp:posOffset>
@@ -1540,21 +1416,12 @@
           <w:color w:val="7F7F7F" w:themeColor="text1" w:themeTint="80"/>
         </w:rPr>
       </w:pPr>
-      <w:proofErr w:type="gramStart"/>
       <w:r>
         <w:rPr>
           <w:rFonts w:ascii="Cambria" w:hAnsi="Cambria"/>
           <w:color w:val="7F7F7F" w:themeColor="text1" w:themeTint="80"/>
         </w:rPr>
-        <w:t>Compression or font problems causes</w:t>
-      </w:r>
-      <w:proofErr w:type="gramEnd"/>
-      <w:r>
-        <w:rPr>
-          <w:rFonts w:ascii="Cambria" w:hAnsi="Cambria"/>
-          <w:color w:val="7F7F7F" w:themeColor="text1" w:themeTint="80"/>
-        </w:rPr>
-        <w:t xml:space="preserve"> blocks of data to be unreadable.</w:t>
+        <w:t>Compression or font problems causes blocks of data to be unreadable.</w:t>
       </w:r>
     </w:p>
     <w:p>
@@ -2078,7 +1945,6 @@
       <w:r>
         <w:t xml:space="preserve">All the files (selected and duplicates) must be copied in </w:t>
       </w:r>
-      <w:proofErr w:type="spellStart"/>
       <w:r>
         <w:rPr>
           <w:b/>
@@ -2086,7 +1952,6 @@
         </w:rPr>
         <w:t>Raw_BackUp</w:t>
       </w:r>
-      <w:proofErr w:type="spellEnd"/>
       <w:r>
         <w:rPr>
           <w:b/>
@@ -2672,15 +2537,7 @@
     </w:p>
     <w:p>
       <w:r>
-        <w:t xml:space="preserve">It has happened that the clock of the </w:t>
-      </w:r>
-      <w:proofErr w:type="spellStart"/>
-      <w:r>
-        <w:t>datalogger</w:t>
-      </w:r>
-      <w:proofErr w:type="spellEnd"/>
-      <w:r>
-        <w:t xml:space="preserve"> shows a drift or is erroneous, which led a user to reset the clock. The </w:t>
+        <w:t xml:space="preserve">It has happened that the clock of the datalogger shows a drift or is erroneous, which led a user to reset the clock. The </w:t>
       </w:r>
       <w:r>
         <w:rPr>
@@ -2827,9 +2684,35 @@
           <w:b/>
           <w:i/>
         </w:rPr>
+        <w:t xml:space="preserve"> Raw</w:t>
+      </w:r>
+      <w:r>
+        <w:t xml:space="preserve"> folder, </w:t>
+      </w:r>
+      <w:r>
+        <w:t>a series of R programs will process and homogenise the load cell data. The</w:t>
+      </w:r>
+      <w:r>
+        <w:t xml:space="preserve"> three</w:t>
+      </w:r>
+      <w:r>
+        <w:t xml:space="preserve"> programs are summarised in the R file </w:t>
+      </w:r>
+      <w:r>
+        <w:rPr>
+          <w:i/>
+        </w:rPr>
+        <w:t>CodeSummary_and_FinalTransfer.R</w:t>
+      </w:r>
+      <w:r>
+        <w:rPr>
+          <w:i/>
+        </w:rPr>
         <w:t xml:space="preserve"> </w:t>
       </w:r>
-      <w:proofErr w:type="gramStart"/>
+      <w:r>
+        <w:t xml:space="preserve">contained in </w:t>
+      </w:r>
       <w:r>
         <w:rPr>
           <w:b/>
@@ -2837,196 +2720,130 @@
         </w:rPr>
         <w:t>Raw</w:t>
       </w:r>
-      <w:proofErr w:type="gramEnd"/>
-      <w:r>
-        <w:t xml:space="preserve"> folder, </w:t>
-      </w:r>
-      <w:r>
-        <w:t>a series of R programs will process and homogenise the load cell data. The</w:t>
-      </w:r>
-      <w:r>
-        <w:t xml:space="preserve"> three</w:t>
-      </w:r>
-      <w:r>
-        <w:t xml:space="preserve"> programs are summarised in the R file </w:t>
-      </w:r>
-      <w:proofErr w:type="spellStart"/>
+      <w:r>
+        <w:t xml:space="preserve">. </w:t>
+      </w:r>
+    </w:p>
+    <w:p>
+      <w:r>
+        <w:rPr>
+          <w:b/>
+        </w:rPr>
+        <w:t>If the wiring</w:t>
+      </w:r>
+      <w:r>
+        <w:rPr>
+          <w:b/>
+        </w:rPr>
+        <w:t>/order</w:t>
+      </w:r>
+      <w:r>
+        <w:rPr>
+          <w:b/>
+        </w:rPr>
+        <w:t xml:space="preserve"> of the load cell </w:t>
+      </w:r>
+      <w:r>
+        <w:rPr>
+          <w:b/>
+        </w:rPr>
+        <w:t>is identical</w:t>
+      </w:r>
+      <w:r>
+        <w:rPr>
+          <w:b/>
+        </w:rPr>
+        <w:t>, t</w:t>
+      </w:r>
+      <w:r>
+        <w:rPr>
+          <w:b/>
+        </w:rPr>
+        <w:t xml:space="preserve">he </w:t>
+      </w:r>
+      <w:r>
+        <w:rPr>
+          <w:b/>
+        </w:rPr>
+        <w:t>only change to do is to change the year that needs to be processed</w:t>
+      </w:r>
+      <w:r>
+        <w:t xml:space="preserve"> (line 44) and then run in R:</w:t>
+      </w:r>
+    </w:p>
+    <w:p/>
+    <w:p>
+      <w:r>
+        <w:t xml:space="preserve">&gt; </w:t>
+      </w:r>
+      <w:r>
+        <w:t>source('CodeSummary_and_FinalTransfer.R')</w:t>
+      </w:r>
+    </w:p>
+    <w:p/>
+    <w:p>
+      <w:pPr>
+        <w:rPr>
+          <w:u w:val="single"/>
+        </w:rPr>
+      </w:pPr>
+      <w:r>
+        <w:rPr>
+          <w:u w:val="single"/>
+        </w:rPr>
+        <w:t>Explanation of the three programs</w:t>
+      </w:r>
+      <w:r>
+        <w:rPr>
+          <w:u w:val="single"/>
+        </w:rPr>
+        <w:t>:</w:t>
+      </w:r>
+    </w:p>
+    <w:p>
+      <w:r>
+        <w:rPr>
+          <w:b/>
+        </w:rPr>
+        <w:t>8.A</w:t>
+      </w:r>
+      <w:r>
+        <w:rPr>
+          <w:b/>
+        </w:rPr>
+        <w:t>)</w:t>
+      </w:r>
+      <w:r>
+        <w:t xml:space="preserve"> The code </w:t>
+      </w:r>
       <w:r>
         <w:rPr>
           <w:i/>
         </w:rPr>
-        <w:t>CodeSummary_and_FinalTransfer.R</w:t>
-      </w:r>
-      <w:proofErr w:type="spellEnd"/>
-      <w:r>
-        <w:rPr>
-          <w:i/>
-        </w:rPr>
-        <w:t xml:space="preserve"> </w:t>
-      </w:r>
-      <w:r>
-        <w:t xml:space="preserve">contained in the </w:t>
-      </w:r>
-      <w:proofErr w:type="gramStart"/>
-      <w:r>
-        <w:rPr>
-          <w:b/>
-          <w:i/>
-        </w:rPr>
-        <w:t>Raw</w:t>
-      </w:r>
-      <w:proofErr w:type="gramEnd"/>
-      <w:r>
-        <w:t xml:space="preserve"> folder</w:t>
-      </w:r>
-      <w:r>
-        <w:t xml:space="preserve">. </w:t>
-      </w:r>
-    </w:p>
-    <w:p>
-      <w:r>
-        <w:rPr>
-          <w:b/>
-        </w:rPr>
-        <w:t>If the wiring</w:t>
-      </w:r>
-      <w:r>
-        <w:rPr>
-          <w:b/>
-        </w:rPr>
-        <w:t>/order</w:t>
-      </w:r>
-      <w:r>
-        <w:rPr>
-          <w:b/>
-        </w:rPr>
-        <w:t xml:space="preserve"> of the load cell </w:t>
-      </w:r>
-      <w:r>
-        <w:rPr>
-          <w:b/>
-        </w:rPr>
-        <w:t>is identical</w:t>
-      </w:r>
-      <w:r>
-        <w:rPr>
-          <w:b/>
-        </w:rPr>
-        <w:t>, t</w:t>
-      </w:r>
-      <w:r>
-        <w:rPr>
-          <w:b/>
-        </w:rPr>
-        <w:t xml:space="preserve">he </w:t>
-      </w:r>
-      <w:r>
-        <w:rPr>
-          <w:b/>
-        </w:rPr>
-        <w:t>only change to do is to change the year that needs to be processed</w:t>
-      </w:r>
-      <w:r>
-        <w:t xml:space="preserve"> (line 44) and then run in R:</w:t>
-      </w:r>
-    </w:p>
-    <w:p/>
-    <w:p>
-      <w:r>
-        <w:t xml:space="preserve">&gt; </w:t>
-      </w:r>
-      <w:proofErr w:type="gramStart"/>
-      <w:r>
-        <w:t>source</w:t>
-      </w:r>
-      <w:proofErr w:type="gramEnd"/>
-      <w:r>
-        <w:t>('</w:t>
-      </w:r>
-      <w:proofErr w:type="spellStart"/>
-      <w:r>
-        <w:t>CodeSummary_and_FinalTransfer.R</w:t>
-      </w:r>
-      <w:proofErr w:type="spellEnd"/>
-      <w:r>
-        <w:t>')</w:t>
-      </w:r>
-    </w:p>
-    <w:p/>
-    <w:p>
-      <w:pPr>
-        <w:rPr>
-          <w:u w:val="single"/>
-        </w:rPr>
-      </w:pPr>
-      <w:r>
-        <w:rPr>
-          <w:u w:val="single"/>
-        </w:rPr>
-        <w:t>Explanation of the three programs</w:t>
-      </w:r>
-      <w:r>
-        <w:rPr>
-          <w:u w:val="single"/>
-        </w:rPr>
+        <w:t>Raw_editing.R</w:t>
+      </w:r>
+      <w:r>
+        <w:t xml:space="preserve"> will </w:t>
+      </w:r>
+      <w:r>
+        <w:t xml:space="preserve">homogenise </w:t>
+      </w:r>
+      <w:r>
+        <w:t xml:space="preserve">the order of the load cell </w:t>
+      </w:r>
+      <w:r>
+        <w:t xml:space="preserve">such as it </w:t>
+      </w:r>
+      <w:r>
+        <w:t>follow</w:t>
+      </w:r>
+      <w:r>
+        <w:t>s</w:t>
+      </w:r>
+      <w:r>
         <w:t>:</w:t>
       </w:r>
     </w:p>
-    <w:p/>
-    <w:p>
-      <w:r>
-        <w:rPr>
-          <w:b/>
-        </w:rPr>
-        <w:t>8.A</w:t>
-      </w:r>
-      <w:r>
-        <w:rPr>
-          <w:b/>
-        </w:rPr>
-        <w:t>)</w:t>
-      </w:r>
-      <w:r>
-        <w:t xml:space="preserve"> The code </w:t>
-      </w:r>
-      <w:proofErr w:type="spellStart"/>
-      <w:r>
-        <w:rPr>
-          <w:i/>
-        </w:rPr>
-        <w:t>Raw_</w:t>
-      </w:r>
-      <w:proofErr w:type="gramStart"/>
-      <w:r>
-        <w:rPr>
-          <w:i/>
-        </w:rPr>
-        <w:t>editing.R</w:t>
-      </w:r>
-      <w:proofErr w:type="spellEnd"/>
-      <w:proofErr w:type="gramEnd"/>
-      <w:r>
-        <w:t xml:space="preserve"> will </w:t>
-      </w:r>
-      <w:r>
-        <w:t xml:space="preserve">homogenise </w:t>
-      </w:r>
-      <w:r>
-        <w:t xml:space="preserve">the order of the load cell </w:t>
-      </w:r>
-      <w:r>
-        <w:t xml:space="preserve">such as it </w:t>
-      </w:r>
-      <w:r>
-        <w:t>follow</w:t>
-      </w:r>
-      <w:r>
-        <w:t>s</w:t>
-      </w:r>
-      <w:r>
-        <w:t>:</w:t>
-      </w:r>
-    </w:p>
     <w:p>
       <w:r>
         <w:t xml:space="preserve"># New Order    </w:t>
@@ -3035,23 +2852,7 @@
         <w:t>Year</w:t>
       </w:r>
       <w:r>
-        <w:t xml:space="preserve"> - </w:t>
-      </w:r>
-      <w:proofErr w:type="spellStart"/>
-      <w:r>
-        <w:t>DoY</w:t>
-      </w:r>
-      <w:proofErr w:type="spellEnd"/>
-      <w:r>
-        <w:t xml:space="preserve"> - </w:t>
-      </w:r>
-      <w:proofErr w:type="spellStart"/>
-      <w:r>
-        <w:t>Hr:Mn</w:t>
-      </w:r>
-      <w:proofErr w:type="spellEnd"/>
-      <w:r>
-        <w:t xml:space="preserve"> - 6 - 1e - 4 - 2a - 97_2 - 97_1 - 7  - 2b - 01 - Battery</w:t>
+        <w:t xml:space="preserve"> - DoY - Hr:Mn - 6 - 1e - 4 - 2a - 97_2 - 97_1 - 7  - 2b - 01 - Battery</w:t>
       </w:r>
     </w:p>
     <w:p>
@@ -3066,52 +2867,20 @@
           <w:sz w:val="20"/>
           <w:szCs w:val="20"/>
         </w:rPr>
-        <w:t>(</w:t>
-      </w:r>
-      <w:proofErr w:type="spellStart"/>
+        <w:t>(DoY= Day of the Year</w:t>
+      </w:r>
       <w:r>
         <w:rPr>
           <w:sz w:val="20"/>
           <w:szCs w:val="20"/>
         </w:rPr>
-        <w:t>DoY</w:t>
-      </w:r>
-      <w:proofErr w:type="spellEnd"/>
+        <w:t>, Hr:Mn = Hour Minute</w:t>
+      </w:r>
       <w:r>
         <w:rPr>
           <w:sz w:val="20"/>
           <w:szCs w:val="20"/>
         </w:rPr>
-        <w:t>= Day of the Year</w:t>
-      </w:r>
-      <w:r>
-        <w:rPr>
-          <w:sz w:val="20"/>
-          <w:szCs w:val="20"/>
-        </w:rPr>
-        <w:t xml:space="preserve">, </w:t>
-      </w:r>
-      <w:proofErr w:type="spellStart"/>
-      <w:r>
-        <w:rPr>
-          <w:sz w:val="20"/>
-          <w:szCs w:val="20"/>
-        </w:rPr>
-        <w:t>Hr:Mn</w:t>
-      </w:r>
-      <w:proofErr w:type="spellEnd"/>
-      <w:r>
-        <w:rPr>
-          <w:sz w:val="20"/>
-          <w:szCs w:val="20"/>
-        </w:rPr>
-        <w:t xml:space="preserve"> = Hour Minute</w:t>
-      </w:r>
-      <w:r>
-        <w:rPr>
-          <w:sz w:val="20"/>
-          <w:szCs w:val="20"/>
-        </w:rPr>
         <w:t>)</w:t>
       </w:r>
     </w:p>
@@ -3144,7 +2913,6 @@
         </w:rPr>
         <w:t xml:space="preserve"> </w:t>
       </w:r>
-      <w:proofErr w:type="spellStart"/>
       <w:r>
         <w:rPr>
           <w:b/>
@@ -3152,7 +2920,6 @@
         </w:rPr>
         <w:t>OrderedR</w:t>
       </w:r>
-      <w:proofErr w:type="spellEnd"/>
       <w:r>
         <w:rPr>
           <w:i/>
@@ -3167,11 +2934,167 @@
       </w:r>
     </w:p>
     <w:p>
+      <w:r>
+        <w:rPr>
+          <w:rFonts w:ascii="Cambria" w:hAnsi="Cambria"/>
+          <w:noProof/>
+          <w:lang w:val="en-US"/>
+        </w:rPr>
+        <mc:AlternateContent>
+          <mc:Choice Requires="wps">
+            <w:drawing>
+              <wp:anchor distT="0" distB="0" distL="114300" distR="114300" simplePos="0" relativeHeight="251746304" behindDoc="1" locked="0" layoutInCell="1" allowOverlap="1" wp14:anchorId="46E7ACAD" wp14:editId="405B1D53">
+                <wp:simplePos x="0" y="0"/>
+                <wp:positionH relativeFrom="column">
+                  <wp:posOffset>-571500</wp:posOffset>
+                </wp:positionH>
+                <wp:positionV relativeFrom="paragraph">
+                  <wp:posOffset>44450</wp:posOffset>
+                </wp:positionV>
+                <wp:extent cx="6515100" cy="800100"/>
+                <wp:effectExtent l="50800" t="25400" r="88900" b="114300"/>
+                <wp:wrapNone/>
+                <wp:docPr id="12" name="Rectangle 12"/>
+                <wp:cNvGraphicFramePr/>
+                <a:graphic xmlns:a="http://schemas.openxmlformats.org/drawingml/2006/main">
+                  <a:graphicData uri="http://schemas.microsoft.com/office/word/2010/wordprocessingShape">
+                    <wps:wsp>
+                      <wps:cNvSpPr/>
+                      <wps:spPr>
+                        <a:xfrm>
+                          <a:off x="0" y="0"/>
+                          <a:ext cx="6515100" cy="800100"/>
+                        </a:xfrm>
+                        <a:prstGeom prst="rect">
+                          <a:avLst/>
+                        </a:prstGeom>
+                        <a:solidFill>
+                          <a:schemeClr val="bg1">
+                            <a:lumMod val="95000"/>
+                          </a:schemeClr>
+                        </a:solidFill>
+                        <a:ln>
+                          <a:solidFill>
+                            <a:schemeClr val="tx1">
+                              <a:lumMod val="50000"/>
+                              <a:lumOff val="50000"/>
+                            </a:schemeClr>
+                          </a:solidFill>
+                        </a:ln>
+                      </wps:spPr>
+                      <wps:style>
+                        <a:lnRef idx="1">
+                          <a:schemeClr val="accent1"/>
+                        </a:lnRef>
+                        <a:fillRef idx="3">
+                          <a:schemeClr val="accent1"/>
+                        </a:fillRef>
+                        <a:effectRef idx="2">
+                          <a:schemeClr val="accent1"/>
+                        </a:effectRef>
+                        <a:fontRef idx="minor">
+                          <a:schemeClr val="lt1"/>
+                        </a:fontRef>
+                      </wps:style>
+                      <wps:bodyPr rot="0" spcFirstLastPara="0" vertOverflow="overflow" horzOverflow="overflow" vert="horz" wrap="square" lIns="91440" tIns="45720" rIns="91440" bIns="45720" numCol="1" spcCol="0" rtlCol="0" fromWordArt="0" anchor="ctr" anchorCtr="0" forceAA="0" compatLnSpc="1">
+                        <a:prstTxWarp prst="textNoShape">
+                          <a:avLst/>
+                        </a:prstTxWarp>
+                        <a:noAutofit/>
+                      </wps:bodyPr>
+                    </wps:wsp>
+                  </a:graphicData>
+                </a:graphic>
+                <wp14:sizeRelH relativeFrom="margin">
+                  <wp14:pctWidth>0</wp14:pctWidth>
+                </wp14:sizeRelH>
+                <wp14:sizeRelV relativeFrom="margin">
+                  <wp14:pctHeight>0</wp14:pctHeight>
+                </wp14:sizeRelV>
+              </wp:anchor>
+            </w:drawing>
+          </mc:Choice>
+          <mc:Fallback>
+            <w:pict>
+              <v:rect id="Rectangle 12" o:spid="_x0000_s1026" style="position:absolute;margin-left:-44.95pt;margin-top:3.5pt;width:513pt;height:63pt;z-index:-251570176;visibility:visible;mso-wrap-style:square;mso-width-percent:0;mso-height-percent:0;mso-wrap-distance-left:9pt;mso-wrap-distance-top:0;mso-wrap-distance-right:9pt;mso-wrap-distance-bottom:0;mso-position-horizontal:absolute;mso-position-horizontal-relative:text;mso-position-vertical:absolute;mso-position-vertical-relative:text;mso-width-percent:0;mso-height-percent:0;mso-width-relative:margin;mso-height-relative:margin;v-text-anchor:middle" o:gfxdata="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" fillcolor="#f2f2f2 [3052]" strokecolor="gray [1629]">
+                <v:shadow on="t" opacity="22937f" mv:blur="40000f" origin=",.5" offset="0,23000emu"/>
+              </v:rect>
+            </w:pict>
+          </mc:Fallback>
+        </mc:AlternateContent>
+      </w:r>
+    </w:p>
+    <w:p>
       <w:pPr>
         <w:rPr>
-          <w:b/>
+          <w:color w:val="7F7F7F" w:themeColor="text1" w:themeTint="80"/>
         </w:rPr>
       </w:pPr>
+      <w:r>
+        <w:rPr>
+          <w:b/>
+          <w:color w:val="7F7F7F" w:themeColor="text1" w:themeTint="80"/>
+        </w:rPr>
+        <w:t>A</w:t>
+      </w:r>
+      <w:r>
+        <w:rPr>
+          <w:b/>
+          <w:color w:val="7F7F7F" w:themeColor="text1" w:themeTint="80"/>
+        </w:rPr>
+        <w:t>dd a comma at the end of the first line of each file</w:t>
+      </w:r>
+      <w:r>
+        <w:rPr>
+          <w:color w:val="7F7F7F" w:themeColor="text1" w:themeTint="80"/>
+        </w:rPr>
+        <w:t xml:space="preserve"> in the </w:t>
+      </w:r>
+      <w:r>
+        <w:rPr>
+          <w:b/>
+          <w:i/>
+          <w:color w:val="7F7F7F" w:themeColor="text1" w:themeTint="80"/>
+        </w:rPr>
+        <w:t>Raw</w:t>
+      </w:r>
+      <w:r>
+        <w:rPr>
+          <w:color w:val="7F7F7F" w:themeColor="text1" w:themeTint="80"/>
+        </w:rPr>
+        <w:t xml:space="preserve"> folder.</w:t>
+      </w:r>
+      <w:r>
+        <w:rPr>
+          <w:color w:val="7F7F7F" w:themeColor="text1" w:themeTint="80"/>
+        </w:rPr>
+        <w:t xml:space="preserve"> This is because the voltage is only recorded once a day, and R will not detect this column if it i</w:t>
+      </w:r>
+      <w:r>
+        <w:rPr>
+          <w:color w:val="7F7F7F" w:themeColor="text1" w:themeTint="80"/>
+        </w:rPr>
+        <w:t xml:space="preserve">s not present on the first line causing an </w:t>
+      </w:r>
+      <w:r>
+        <w:rPr>
+          <w:color w:val="7F7F7F" w:themeColor="text1" w:themeTint="80"/>
+        </w:rPr>
+        <w:t xml:space="preserve">error message </w:t>
+      </w:r>
+      <w:r>
+        <w:rPr>
+          <w:color w:val="7F7F7F" w:themeColor="text1" w:themeTint="80"/>
+        </w:rPr>
+        <w:t>to stop this code.</w:t>
+      </w:r>
+    </w:p>
+    <w:p>
+      <w:pPr>
+        <w:rPr>
+          <w:b/>
+        </w:rPr>
+      </w:pPr>
     </w:p>
     <w:p>
       <w:r>
@@ -3189,234 +3112,184 @@
       <w:r>
         <w:t xml:space="preserve"> </w:t>
       </w:r>
-      <w:proofErr w:type="spellStart"/>
       <w:r>
         <w:rPr>
           <w:i/>
         </w:rPr>
-        <w:t>Raw_</w:t>
-      </w:r>
-      <w:proofErr w:type="gramStart"/>
+        <w:t>Raw_merging.R</w:t>
+      </w:r>
+      <w:r>
+        <w:t xml:space="preserve"> </w:t>
+      </w:r>
+      <w:r>
+        <w:t>c</w:t>
+      </w:r>
+      <w:r>
+        <w:t>ompile</w:t>
+      </w:r>
+      <w:r>
+        <w:t>s</w:t>
+      </w:r>
+      <w:r>
+        <w:t xml:space="preserve"> all </w:t>
+      </w:r>
+      <w:r>
+        <w:t>the r</w:t>
+      </w:r>
+      <w:r>
+        <w:t>eordered files per year</w:t>
+      </w:r>
+      <w:r>
+        <w:t xml:space="preserve"> and saves the output in </w:t>
+      </w:r>
       <w:r>
         <w:rPr>
           <w:i/>
         </w:rPr>
-        <w:t>merging.R</w:t>
-      </w:r>
-      <w:proofErr w:type="spellEnd"/>
-      <w:proofErr w:type="gramEnd"/>
-      <w:r>
+        <w:t>Compiled_YEAR.dat</w:t>
+      </w:r>
+      <w:r>
+        <w:t xml:space="preserve"> contained in a folder </w:t>
+      </w:r>
+      <w:r>
+        <w:rPr>
+          <w:b/>
+          <w:i/>
+        </w:rPr>
+        <w:t>ProcessingR</w:t>
+      </w:r>
+      <w:r>
+        <w:rPr>
+          <w:b/>
+        </w:rPr>
         <w:t xml:space="preserve"> </w:t>
       </w:r>
       <w:r>
-        <w:t>c</w:t>
-      </w:r>
-      <w:r>
-        <w:t>ompile</w:t>
-      </w:r>
-      <w:r>
-        <w:t>s</w:t>
-      </w:r>
-      <w:r>
-        <w:t xml:space="preserve"> all </w:t>
-      </w:r>
-      <w:r>
-        <w:t>the r</w:t>
-      </w:r>
-      <w:r>
-        <w:t>eordered files per year</w:t>
-      </w:r>
-      <w:r>
-        <w:t xml:space="preserve"> and saves the output in </w:t>
+        <w:t>for each year.</w:t>
+      </w:r>
+    </w:p>
+    <w:p>
+      <w:pPr>
+        <w:rPr>
+          <w:b/>
+        </w:rPr>
+      </w:pPr>
+    </w:p>
+    <w:p>
+      <w:r>
+        <w:rPr>
+          <w:b/>
+        </w:rPr>
+        <w:t>8.</w:t>
+      </w:r>
+      <w:r>
+        <w:rPr>
+          <w:b/>
+        </w:rPr>
+        <w:t>C)</w:t>
+      </w:r>
+      <w:r>
+        <w:t xml:space="preserve"> </w:t>
+      </w:r>
+      <w:r>
+        <w:t>The c</w:t>
+      </w:r>
+      <w:r>
+        <w:t>onversion</w:t>
+      </w:r>
+      <w:r>
+        <w:t xml:space="preserve"> of the compiled data</w:t>
+      </w:r>
+      <w:r>
+        <w:t xml:space="preserve"> into Hydra2 format</w:t>
+      </w:r>
+      <w:r>
+        <w:t xml:space="preserve"> is done using the R code </w:t>
       </w:r>
       <w:r>
         <w:rPr>
           <w:i/>
         </w:rPr>
-        <w:t>Compiled_YEAR.dat</w:t>
-      </w:r>
-      <w:r>
-        <w:t xml:space="preserve"> contained in a folder </w:t>
-      </w:r>
-      <w:proofErr w:type="spellStart"/>
+        <w:t>format4Hydra2.R</w:t>
+      </w:r>
+      <w:r>
+        <w:t xml:space="preserve">. It </w:t>
+      </w:r>
+      <w:r>
+        <w:t>edits the date format</w:t>
+      </w:r>
+      <w:r>
+        <w:t>, NaNs</w:t>
+      </w:r>
+      <w:r>
+        <w:t xml:space="preserve"> and extract each load cell separately so that the load cell data can be imported in Hydra II. </w:t>
+      </w:r>
+      <w:r>
+        <w:t xml:space="preserve">The output is saved in a folder </w:t>
+      </w:r>
       <w:r>
         <w:rPr>
           <w:b/>
           <w:i/>
         </w:rPr>
-        <w:t>ProcessingR</w:t>
-      </w:r>
-      <w:proofErr w:type="spellEnd"/>
-      <w:r>
-        <w:rPr>
-          <w:b/>
-        </w:rPr>
+        <w:t>ProcessingR/Hydra2</w:t>
+      </w:r>
+      <w:r>
+        <w:t xml:space="preserve"> for each year.</w:t>
+      </w:r>
+    </w:p>
+    <w:p/>
+    <w:p>
+      <w:pPr>
+        <w:rPr>
+          <w:b/>
+        </w:rPr>
+      </w:pPr>
+      <w:r>
+        <w:rPr>
+          <w:b/>
+        </w:rPr>
+        <w:t>8.D)</w:t>
+      </w:r>
+      <w:r>
         <w:t xml:space="preserve"> </w:t>
       </w:r>
       <w:r>
-        <w:t>for each year.</w:t>
-      </w:r>
-    </w:p>
-    <w:p>
-      <w:pPr>
-        <w:rPr>
-          <w:b/>
-        </w:rPr>
-      </w:pPr>
-    </w:p>
-    <w:p>
-      <w:r>
-        <w:rPr>
-          <w:b/>
-        </w:rPr>
-        <w:t>8.</w:t>
-      </w:r>
-      <w:r>
-        <w:rPr>
-          <w:b/>
-        </w:rPr>
-        <w:t>C)</w:t>
-      </w:r>
-      <w:r>
+        <w:rPr>
+          <w:i/>
+        </w:rPr>
+        <w:t>CodeSummary_and_FinalTransfer</w:t>
+      </w:r>
+      <w:r>
+        <w:rPr>
+          <w:i/>
+        </w:rPr>
+        <w:t>.R</w:t>
+      </w:r>
+      <w:r>
+        <w:rPr>
+          <w:i/>
+        </w:rPr>
         <w:t xml:space="preserve"> </w:t>
       </w:r>
       <w:r>
-        <w:t>The c</w:t>
-      </w:r>
-      <w:r>
-        <w:t>onversion</w:t>
-      </w:r>
-      <w:r>
-        <w:t xml:space="preserve"> of the compiled data</w:t>
-      </w:r>
-      <w:r>
-        <w:t xml:space="preserve"> into Hydra2 format</w:t>
-      </w:r>
-      <w:r>
-        <w:t xml:space="preserve"> is done using the R code </w:t>
-      </w:r>
-      <w:proofErr w:type="gramStart"/>
-      <w:r>
-        <w:rPr>
+        <w:t>also copies the final compiled outputs (</w:t>
+      </w:r>
+      <w:r>
+        <w:rPr>
+          <w:b/>
+        </w:rPr>
+        <w:t>8.B</w:t>
+      </w:r>
+      <w:r>
+        <w:t xml:space="preserve">) to the </w:t>
+      </w:r>
+      <w:r>
+        <w:rPr>
+          <w:b/>
           <w:i/>
         </w:rPr>
-        <w:t>format4Hydra2.R</w:t>
-      </w:r>
-      <w:proofErr w:type="gramEnd"/>
-      <w:r>
-        <w:t xml:space="preserve">. It </w:t>
-      </w:r>
-      <w:r>
-        <w:t>edits the date format</w:t>
-      </w:r>
-      <w:r>
-        <w:t xml:space="preserve">, </w:t>
-      </w:r>
-      <w:proofErr w:type="spellStart"/>
-      <w:r>
-        <w:t>NaNs</w:t>
-      </w:r>
-      <w:proofErr w:type="spellEnd"/>
-      <w:r>
-        <w:t xml:space="preserve"> and </w:t>
-      </w:r>
-      <w:proofErr w:type="gramStart"/>
-      <w:r>
-        <w:t>extract</w:t>
-      </w:r>
-      <w:proofErr w:type="gramEnd"/>
-      <w:r>
-        <w:t xml:space="preserve"> each load cell separately so that the load cell data can be imported in Hydra II. </w:t>
-      </w:r>
-      <w:r>
-        <w:t xml:space="preserve">The output is saved in a folder </w:t>
-      </w:r>
-      <w:proofErr w:type="spellStart"/>
-      <w:r>
-        <w:rPr>
-          <w:b/>
-          <w:i/>
-        </w:rPr>
-        <w:t>ProcessingR</w:t>
-      </w:r>
-      <w:proofErr w:type="spellEnd"/>
-      <w:r>
-        <w:rPr>
-          <w:b/>
-          <w:i/>
-        </w:rPr>
-        <w:t>/Hydra2</w:t>
-      </w:r>
-      <w:r>
-        <w:t xml:space="preserve"> for each year.</w:t>
-      </w:r>
-    </w:p>
-    <w:p/>
-    <w:p>
-      <w:pPr>
-        <w:rPr>
-          <w:b/>
-        </w:rPr>
-      </w:pPr>
-      <w:r>
-        <w:rPr>
-          <w:b/>
-        </w:rPr>
-        <w:t>8.D)</w:t>
-      </w:r>
-      <w:r>
-        <w:t xml:space="preserve"> </w:t>
-      </w:r>
-      <w:proofErr w:type="spellStart"/>
-      <w:r>
-        <w:rPr>
-          <w:i/>
-        </w:rPr>
-        <w:t>CodeSummary_and_FinalTransfer</w:t>
-      </w:r>
-      <w:r>
-        <w:rPr>
-          <w:i/>
-        </w:rPr>
-        <w:t>.R</w:t>
-      </w:r>
-      <w:proofErr w:type="spellEnd"/>
-      <w:r>
-        <w:rPr>
-          <w:i/>
-        </w:rPr>
-        <w:t xml:space="preserve"> </w:t>
-      </w:r>
-      <w:r>
-        <w:t>also copies the final compiled outputs (</w:t>
-      </w:r>
-      <w:r>
-        <w:rPr>
-          <w:b/>
-        </w:rPr>
-        <w:t>8.B</w:t>
-      </w:r>
-      <w:r>
-        <w:t xml:space="preserve">) to </w:t>
-      </w:r>
-      <w:proofErr w:type="gramStart"/>
-      <w:r>
-        <w:t xml:space="preserve">the </w:t>
-      </w:r>
-      <w:r>
-        <w:rPr>
-          <w:b/>
-          <w:i/>
-        </w:rPr>
-        <w:t>..</w:t>
-      </w:r>
-      <w:proofErr w:type="gramEnd"/>
-      <w:r>
-        <w:rPr>
-          <w:b/>
-          <w:i/>
-        </w:rPr>
-        <w:t>/</w:t>
+        <w:t>../</w:t>
       </w:r>
       <w:r>
         <w:rPr>
@@ -3497,15 +3370,7 @@
         <w:t>8.C)</w:t>
       </w:r>
       <w:r>
-        <w:t xml:space="preserve"> are then sent to Eva </w:t>
-      </w:r>
-      <w:proofErr w:type="spellStart"/>
-      <w:r>
-        <w:t>Klausen</w:t>
-      </w:r>
-      <w:proofErr w:type="spellEnd"/>
-      <w:r>
-        <w:t xml:space="preserve"> (</w:t>
+        <w:t xml:space="preserve"> are then sent to Eva Klausen (</w:t>
       </w:r>
       <w:hyperlink r:id="rId9" w:history="1">
         <w:r>
@@ -3545,14 +3410,12 @@
       <w:r>
         <w:t xml:space="preserve">access to the </w:t>
       </w:r>
-      <w:proofErr w:type="spellStart"/>
       <w:r>
         <w:rPr>
           <w:i/>
         </w:rPr>
         <w:t>Hysopp</w:t>
       </w:r>
-      <w:proofErr w:type="spellEnd"/>
       <w:r>
         <w:t xml:space="preserve"> database </w:t>
       </w:r>
@@ -3574,27 +3437,17 @@
       <w:r>
         <w:t xml:space="preserve">to control the data in </w:t>
       </w:r>
-      <w:proofErr w:type="spellStart"/>
       <w:r>
         <w:rPr>
           <w:i/>
         </w:rPr>
         <w:t>Hykon</w:t>
       </w:r>
-      <w:proofErr w:type="spellEnd"/>
       <w:r>
         <w:t xml:space="preserve"> (meaning you should have privileges of the </w:t>
       </w:r>
       <w:r>
-        <w:t>group “</w:t>
-      </w:r>
-      <w:proofErr w:type="spellStart"/>
-      <w:r>
-        <w:t>hyk</w:t>
-      </w:r>
-      <w:proofErr w:type="spellEnd"/>
-      <w:r>
-        <w:t>”</w:t>
+        <w:t>group “hyk”</w:t>
       </w:r>
       <w:r>
         <w:t>)</w:t>
@@ -3605,21 +3458,8 @@
       <w:r>
         <w:t xml:space="preserve">Contact </w:t>
       </w:r>
-      <w:proofErr w:type="spellStart"/>
-      <w:r>
-        <w:t>Vidar</w:t>
-      </w:r>
-      <w:proofErr w:type="spellEnd"/>
-      <w:r>
-        <w:t xml:space="preserve"> </w:t>
-      </w:r>
-      <w:proofErr w:type="spellStart"/>
-      <w:r>
-        <w:t>Eide</w:t>
-      </w:r>
-      <w:proofErr w:type="spellEnd"/>
-      <w:r>
-        <w:t xml:space="preserve"> (</w:t>
+      <w:r>
+        <w:t>Vidar Eide (</w:t>
       </w:r>
       <w:hyperlink r:id="rId10" w:history="1">
         <w:r>
@@ -3651,74 +3491,21 @@
         <w:t>9.A)</w:t>
       </w:r>
       <w:r>
-        <w:t xml:space="preserve"> </w:t>
-      </w:r>
-      <w:proofErr w:type="spellStart"/>
-      <w:r>
-        <w:t>Hysopp</w:t>
-      </w:r>
-      <w:proofErr w:type="spellEnd"/>
-      <w:r>
-        <w:t xml:space="preserve"> is </w:t>
-      </w:r>
-      <w:proofErr w:type="gramStart"/>
-      <w:r>
-        <w:t>a database</w:t>
-      </w:r>
-      <w:proofErr w:type="gramEnd"/>
-      <w:r>
-        <w:t xml:space="preserve"> or SQL software that is used to edit and check metadata.</w:t>
-      </w:r>
-    </w:p>
-    <w:p>
-      <w:r>
-        <w:t xml:space="preserve">First, go to the top panel and click on </w:t>
-      </w:r>
-      <w:proofErr w:type="spellStart"/>
-      <w:r>
-        <w:t>Stasjon</w:t>
-      </w:r>
-      <w:proofErr w:type="spellEnd"/>
-      <w:r>
-        <w:t>&gt;</w:t>
-      </w:r>
-      <w:proofErr w:type="spellStart"/>
-      <w:r>
-        <w:t>Stasjonsopplysninger</w:t>
-      </w:r>
-      <w:proofErr w:type="spellEnd"/>
-      <w:r>
-        <w:t xml:space="preserve">. </w:t>
+        <w:t xml:space="preserve"> Hysopp</w:t>
+      </w:r>
+      <w:r>
+        <w:t xml:space="preserve"> is a database or SQL software that is used to edit and check metadata.</w:t>
+      </w:r>
+    </w:p>
+    <w:p>
+      <w:r>
+        <w:t xml:space="preserve">First, go to the top panel and click on Stasjon&gt;Stasjonsopplysninger. </w:t>
       </w:r>
       <w:r>
         <w:t xml:space="preserve">Enter station number of the load cells: </w:t>
       </w:r>
       <w:r>
-        <w:t xml:space="preserve"> </w:t>
-      </w:r>
-      <w:proofErr w:type="spellStart"/>
-      <w:r>
-        <w:t>vassdragnr</w:t>
-      </w:r>
-      <w:proofErr w:type="spellEnd"/>
-      <w:r>
-        <w:t xml:space="preserve">: 151, </w:t>
-      </w:r>
-      <w:proofErr w:type="spellStart"/>
-      <w:r>
-        <w:t>Hovednr</w:t>
-      </w:r>
-      <w:proofErr w:type="spellEnd"/>
-      <w:r>
-        <w:t xml:space="preserve">: 64, </w:t>
-      </w:r>
-      <w:proofErr w:type="spellStart"/>
-      <w:r>
-        <w:t>Punktnr</w:t>
-      </w:r>
-      <w:proofErr w:type="spellEnd"/>
-      <w:r>
-        <w:t>:</w:t>
+        <w:t xml:space="preserve"> vassdragnr: 151, Hovednr: 64, Punktnr:</w:t>
       </w:r>
       <w:r>
         <w:t xml:space="preserve"> [</w:t>
@@ -3733,15 +3520,7 @@
         <w:t xml:space="preserve">look </w:t>
       </w:r>
       <w:r>
-        <w:t xml:space="preserve">like below for </w:t>
-      </w:r>
-      <w:proofErr w:type="spellStart"/>
-      <w:r>
-        <w:t>Engabreen</w:t>
-      </w:r>
-      <w:proofErr w:type="spellEnd"/>
-      <w:r>
-        <w:t xml:space="preserve"> LC1e (151.64.1)</w:t>
+        <w:t>like below for Engabreen LC1e (151.64.1)</w:t>
       </w:r>
       <w:r>
         <w:t xml:space="preserve">.  </w:t>
@@ -3749,55 +3528,13 @@
     </w:p>
     <w:p>
       <w:r>
-        <w:t xml:space="preserve">You can edit </w:t>
-      </w:r>
-      <w:proofErr w:type="spellStart"/>
-      <w:r>
-        <w:t>kommentær</w:t>
-      </w:r>
-      <w:proofErr w:type="spellEnd"/>
-      <w:r>
-        <w:t xml:space="preserve">, location, time, </w:t>
-      </w:r>
-      <w:proofErr w:type="spellStart"/>
-      <w:r>
-        <w:t>observasjonssted</w:t>
-      </w:r>
-      <w:proofErr w:type="spellEnd"/>
-      <w:r>
-        <w:t xml:space="preserve"> and </w:t>
-      </w:r>
-      <w:proofErr w:type="spellStart"/>
-      <w:r>
-        <w:t>Seksjon</w:t>
-      </w:r>
-      <w:proofErr w:type="spellEnd"/>
-      <w:r>
-        <w:t xml:space="preserve"> sections.  Editing of Status and </w:t>
-      </w:r>
-      <w:proofErr w:type="spellStart"/>
-      <w:r>
-        <w:t>Stasjonstyper</w:t>
-      </w:r>
-      <w:proofErr w:type="spellEnd"/>
-      <w:r>
-        <w:t xml:space="preserve"> </w:t>
-      </w:r>
-      <w:proofErr w:type="gramStart"/>
-      <w:r>
-        <w:t>have</w:t>
-      </w:r>
-      <w:proofErr w:type="gramEnd"/>
-      <w:r>
-        <w:t xml:space="preserve"> to be sent to Eva </w:t>
-      </w:r>
-      <w:proofErr w:type="spellStart"/>
-      <w:r>
-        <w:t>Klausen</w:t>
-      </w:r>
-      <w:proofErr w:type="spellEnd"/>
-      <w:r>
-        <w:t>.</w:t>
+        <w:t>You can edit</w:t>
+      </w:r>
+      <w:r>
+        <w:t xml:space="preserve"> the</w:t>
+      </w:r>
+      <w:r>
+        <w:t xml:space="preserve"> kommentær, location, time, observasjonssted and Seksjon sections.  Editing of Status and Stasjonstyper have to be sent to Eva Klausen.</w:t>
       </w:r>
     </w:p>
     <w:p>
@@ -3885,14 +3622,12 @@
                                   <w:color w:val="31849B" w:themeColor="accent5" w:themeShade="BF"/>
                                 </w:rPr>
                               </w:pPr>
-                              <w:proofErr w:type="spellStart"/>
                               <w:r>
                                 <w:rPr>
                                   <w:color w:val="31849B" w:themeColor="accent5" w:themeShade="BF"/>
                                 </w:rPr>
                                 <w:t>Forvaltningsstasjon</w:t>
                               </w:r>
-                              <w:proofErr w:type="spellEnd"/>
                             </w:p>
                           </w:txbxContent>
                         </wps:txbx>
@@ -3947,28 +3682,12 @@
                                   <w:color w:val="31849B" w:themeColor="accent5" w:themeShade="BF"/>
                                 </w:rPr>
                               </w:pPr>
-                              <w:proofErr w:type="spellStart"/>
                               <w:r>
                                 <w:rPr>
                                   <w:color w:val="31849B" w:themeColor="accent5" w:themeShade="BF"/>
                                 </w:rPr>
-                                <w:t>Nedlagt</w:t>
+                                <w:t>Nedlagt or Aktiv</w:t>
                               </w:r>
-                              <w:proofErr w:type="spellEnd"/>
-                              <w:r>
-                                <w:rPr>
-                                  <w:color w:val="31849B" w:themeColor="accent5" w:themeShade="BF"/>
-                                </w:rPr>
-                                <w:t xml:space="preserve"> or </w:t>
-                              </w:r>
-                              <w:proofErr w:type="spellStart"/>
-                              <w:r>
-                                <w:rPr>
-                                  <w:color w:val="31849B" w:themeColor="accent5" w:themeShade="BF"/>
-                                </w:rPr>
-                                <w:t>Aktiv</w:t>
-                              </w:r>
-                              <w:proofErr w:type="spellEnd"/>
                             </w:p>
                           </w:txbxContent>
                         </wps:txbx>
@@ -4301,7 +4020,6 @@
                                   <w:color w:val="E36C0A" w:themeColor="accent6" w:themeShade="BF"/>
                                 </w:rPr>
                               </w:pPr>
-                              <w:proofErr w:type="spellStart"/>
                               <w:r>
                                 <w:rPr>
                                   <w:b/>
@@ -4309,7 +4027,6 @@
                                 </w:rPr>
                                 <w:t>Frequence</w:t>
                               </w:r>
-                              <w:proofErr w:type="spellEnd"/>
                             </w:p>
                           </w:txbxContent>
                         </wps:txbx>
@@ -4711,14 +4428,12 @@
                                   <w:color w:val="31849B" w:themeColor="accent5" w:themeShade="BF"/>
                                 </w:rPr>
                               </w:pPr>
-                              <w:proofErr w:type="spellStart"/>
                               <w:r>
                                 <w:rPr>
                                   <w:color w:val="31849B" w:themeColor="accent5" w:themeShade="BF"/>
                                 </w:rPr>
                                 <w:t>Bre</w:t>
                               </w:r>
-                              <w:proofErr w:type="spellEnd"/>
                             </w:p>
                           </w:txbxContent>
                         </wps:txbx>
@@ -5147,8 +4862,8 @@
           <w:lang w:val="en-US"/>
         </w:rPr>
         <w:drawing>
-          <wp:inline distT="0" distB="0" distL="0" distR="0" wp14:anchorId="186AA1B3" wp14:editId="5756C9C3">
-            <wp:extent cx="6855460" cy="5308600"/>
+          <wp:inline distT="0" distB="0" distL="0" distR="0" wp14:anchorId="186AA1B3" wp14:editId="26A90401">
+            <wp:extent cx="6855460" cy="5029200"/>
             <wp:effectExtent l="0" t="0" r="2540" b="0"/>
             <wp:docPr id="8" name="Picture 8" descr="Macintosh HD:Users:PiM:Desktop:Untitled.png"/>
             <wp:cNvGraphicFramePr>
@@ -5171,13 +4886,13 @@
                         </a:ext>
                       </a:extLst>
                     </a:blip>
-                    <a:srcRect t="1293" r="34660" b="8689"/>
+                    <a:srcRect t="1293" r="34660" b="13427"/>
                     <a:stretch/>
                   </pic:blipFill>
                   <pic:spPr bwMode="auto">
                     <a:xfrm>
                       <a:off x="0" y="0"/>
-                      <a:ext cx="6856095" cy="5309092"/>
+                      <a:ext cx="6856095" cy="5029666"/>
                     </a:xfrm>
                     <a:prstGeom prst="rect">
                       <a:avLst/>
@@ -5201,10 +4916,9 @@
     </w:p>
     <w:p>
       <w:pPr>
-        <w:rPr>
-          <w:rFonts w:ascii="Calibri" w:eastAsia="Times New Roman" w:hAnsi="Calibri" w:cs="Times New Roman"/>
-          <w:sz w:val="22"/>
-          <w:szCs w:val="22"/>
+        <w:ind w:left="-1134"/>
+        <w:rPr>
+          <w:b/>
         </w:rPr>
       </w:pPr>
     </w:p>
@@ -5233,36 +4947,30 @@
       <w:r>
         <w:t xml:space="preserve">The uploaded data are visible in the </w:t>
       </w:r>
-      <w:proofErr w:type="spellStart"/>
       <w:r>
         <w:rPr>
           <w:i/>
         </w:rPr>
         <w:t>Arkiver</w:t>
       </w:r>
-      <w:proofErr w:type="spellEnd"/>
       <w:r>
         <w:t xml:space="preserve"> section highlighted in red above. The raw data are saved in the </w:t>
       </w:r>
-      <w:proofErr w:type="spellStart"/>
       <w:r>
         <w:rPr>
           <w:i/>
         </w:rPr>
         <w:t>Hytran</w:t>
       </w:r>
-      <w:proofErr w:type="spellEnd"/>
       <w:r>
         <w:t xml:space="preserve"> database that conserves all raw data and after being controlled it will be transferred to the </w:t>
       </w:r>
-      <w:proofErr w:type="spellStart"/>
       <w:r>
         <w:rPr>
           <w:i/>
         </w:rPr>
         <w:t>Hykval</w:t>
       </w:r>
-      <w:proofErr w:type="spellEnd"/>
       <w:r>
         <w:t xml:space="preserve"> database</w:t>
       </w:r>
@@ -5533,21 +5241,7 @@
                                 <w:rPr>
                                   <w:color w:val="31849B" w:themeColor="accent5" w:themeShade="BF"/>
                                 </w:rPr>
-                                <w:t xml:space="preserve">Time interval: 1, 2, </w:t>
-                              </w:r>
-                              <w:proofErr w:type="gramStart"/>
-                              <w:r>
-                                <w:rPr>
-                                  <w:color w:val="31849B" w:themeColor="accent5" w:themeShade="BF"/>
-                                </w:rPr>
-                                <w:t>15</w:t>
-                              </w:r>
-                              <w:proofErr w:type="gramEnd"/>
-                              <w:r>
-                                <w:rPr>
-                                  <w:color w:val="31849B" w:themeColor="accent5" w:themeShade="BF"/>
-                                </w:rPr>
-                                <w:t>, 20 min…</w:t>
+                                <w:t>Time interval: 1, 2, 15, 20 min…</w:t>
                               </w:r>
                             </w:p>
                             <w:p>
@@ -5699,7 +5393,6 @@
                                   <w:color w:val="E36C0A" w:themeColor="accent6" w:themeShade="BF"/>
                                 </w:rPr>
                               </w:pPr>
-                              <w:proofErr w:type="spellStart"/>
                               <w:r>
                                 <w:rPr>
                                   <w:b/>
@@ -5707,7 +5400,6 @@
                                 </w:rPr>
                                 <w:t>Hytran</w:t>
                               </w:r>
-                              <w:proofErr w:type="spellEnd"/>
                             </w:p>
                           </w:txbxContent>
                         </wps:txbx>
@@ -5763,7 +5455,6 @@
                                   <w:color w:val="E36C0A" w:themeColor="accent6" w:themeShade="BF"/>
                                 </w:rPr>
                               </w:pPr>
-                              <w:proofErr w:type="spellStart"/>
                               <w:r>
                                 <w:rPr>
                                   <w:b/>
@@ -5771,7 +5462,6 @@
                                 </w:rPr>
                                 <w:t>Hykval</w:t>
                               </w:r>
-                              <w:proofErr w:type="spellEnd"/>
                             </w:p>
                           </w:txbxContent>
                         </wps:txbx>
@@ -6010,42 +5700,10 @@
         <w:t>The data are co</w:t>
       </w:r>
       <w:r>
-        <w:t xml:space="preserve">ntrolled in the software </w:t>
-      </w:r>
-      <w:proofErr w:type="spellStart"/>
-      <w:r>
-        <w:t>Hykon</w:t>
-      </w:r>
-      <w:proofErr w:type="spellEnd"/>
-      <w:r>
-        <w:t>. Data can be l</w:t>
-      </w:r>
-      <w:r>
-        <w:t xml:space="preserve">isted using the search engine and </w:t>
-      </w:r>
-      <w:proofErr w:type="spellStart"/>
-      <w:r>
-        <w:t>Stasjonsnummer</w:t>
-      </w:r>
-      <w:proofErr w:type="spellEnd"/>
-      <w:r>
-        <w:t>. The type of data (</w:t>
-      </w:r>
-      <w:proofErr w:type="spellStart"/>
-      <w:r>
-        <w:t>Hytran</w:t>
-      </w:r>
-      <w:proofErr w:type="spellEnd"/>
-      <w:r>
-        <w:t xml:space="preserve"> or </w:t>
-      </w:r>
-      <w:proofErr w:type="spellStart"/>
-      <w:r>
-        <w:t>Hykval</w:t>
-      </w:r>
-      <w:proofErr w:type="spellEnd"/>
-      <w:r>
-        <w:t xml:space="preserve">) is </w:t>
+        <w:t>ntrolled in the software Hykon. Data can be l</w:t>
+      </w:r>
+      <w:r>
+        <w:t xml:space="preserve">isted using the search engine and Stasjonsnummer. The type of data (Hytran or Hykval) is </w:t>
       </w:r>
       <w:r>
         <w:t>cho</w:t>
@@ -6057,71 +5715,23 @@
         <w:t xml:space="preserve"> in the top-right corner.</w:t>
       </w:r>
       <w:r>
-        <w:t xml:space="preserve"> To control the </w:t>
-      </w:r>
-      <w:proofErr w:type="spellStart"/>
-      <w:r>
-        <w:t>Hytran</w:t>
-      </w:r>
-      <w:proofErr w:type="spellEnd"/>
-      <w:r>
-        <w:t xml:space="preserve"> data, select one or several </w:t>
-      </w:r>
-      <w:proofErr w:type="spellStart"/>
-      <w:r>
-        <w:t>Hytran</w:t>
-      </w:r>
-      <w:proofErr w:type="spellEnd"/>
-      <w:r>
-        <w:t xml:space="preserve"> files (for that tick “</w:t>
-      </w:r>
-      <w:proofErr w:type="spellStart"/>
+        <w:t xml:space="preserve"> To control the Hytran data, select one or several Hytran files (for that tick “</w:t>
+      </w:r>
       <w:r>
         <w:rPr>
           <w:color w:val="FF0000"/>
         </w:rPr>
-        <w:t>Velg</w:t>
-      </w:r>
-      <w:proofErr w:type="spellEnd"/>
-      <w:r>
-        <w:rPr>
-          <w:color w:val="FF0000"/>
-        </w:rPr>
-        <w:t xml:space="preserve"> </w:t>
-      </w:r>
-      <w:proofErr w:type="spellStart"/>
-      <w:r>
-        <w:rPr>
-          <w:color w:val="FF0000"/>
-        </w:rPr>
-        <w:t>flere</w:t>
-      </w:r>
-      <w:proofErr w:type="spellEnd"/>
-      <w:r>
-        <w:rPr>
-          <w:color w:val="FF0000"/>
-        </w:rPr>
-        <w:t xml:space="preserve"> </w:t>
-      </w:r>
-      <w:proofErr w:type="spellStart"/>
-      <w:r>
-        <w:rPr>
-          <w:color w:val="FF0000"/>
-        </w:rPr>
-        <w:t>perioder</w:t>
-      </w:r>
-      <w:proofErr w:type="spellEnd"/>
+        <w:t>Velg flere perioder</w:t>
+      </w:r>
       <w:r>
         <w:t xml:space="preserve">” on the left) and click </w:t>
       </w:r>
-      <w:proofErr w:type="spellStart"/>
       <w:r>
         <w:rPr>
           <w:i/>
         </w:rPr>
         <w:t>Plotte</w:t>
       </w:r>
-      <w:proofErr w:type="spellEnd"/>
       <w:r>
         <w:t>.</w:t>
       </w:r>
@@ -6500,15 +6110,7 @@
     </w:p>
     <w:p>
       <w:r>
-        <w:t xml:space="preserve">In this window, you can remove </w:t>
-      </w:r>
-      <w:proofErr w:type="gramStart"/>
-      <w:r>
-        <w:t>points,</w:t>
-      </w:r>
-      <w:proofErr w:type="gramEnd"/>
-      <w:r>
-        <w:t xml:space="preserve"> insert missing values &amp; correct time/data. </w:t>
+        <w:t xml:space="preserve">In this window, you can remove points, insert missing values &amp; correct time/data. </w:t>
       </w:r>
       <w:r>
         <w:t xml:space="preserve"> </w:t>
@@ -6516,69 +6118,29 @@
     </w:p>
     <w:p>
       <w:r>
-        <w:t>First remove too low values using the scissor tool on the top panel and entering in “</w:t>
-      </w:r>
-      <w:proofErr w:type="spellStart"/>
-      <w:r>
-        <w:t>Mindre</w:t>
-      </w:r>
-      <w:proofErr w:type="spellEnd"/>
+        <w:t xml:space="preserve">First remove too low values using the scissor tool on the top panel and entering in “Mindre enn” a value 100Hz lower than the frequency zero of the load cell. This will remove a large part of erroneous data. </w:t>
+      </w:r>
+    </w:p>
+    <w:p>
+      <w:r>
+        <w:t>To see better errors</w:t>
+      </w:r>
+      <w:r>
+        <w:t xml:space="preserve">, you can activate the option in Vis&gt;Linje gjennom missing. </w:t>
+      </w:r>
+      <w:r>
+        <w:t>M</w:t>
+      </w:r>
+      <w:r>
+        <w:t xml:space="preserve">anually zoom in, select data that you want to erase and in the table view replace the selected values by missing (right-click and then missing option). </w:t>
+      </w:r>
       <w:r>
         <w:t xml:space="preserve"> </w:t>
       </w:r>
-      <w:proofErr w:type="spellStart"/>
-      <w:r>
-        <w:t>enn</w:t>
-      </w:r>
-      <w:proofErr w:type="spellEnd"/>
-      <w:r>
-        <w:t xml:space="preserve">” a value 100Hz lower than the frequency zero of the load cell. This will remove a large part of erroneous data. </w:t>
-      </w:r>
-    </w:p>
-    <w:p>
-      <w:r>
-        <w:t>To see better errors</w:t>
-      </w:r>
-      <w:r>
-        <w:t>, you can activate the option in Vis&gt;</w:t>
-      </w:r>
-      <w:proofErr w:type="spellStart"/>
-      <w:r>
-        <w:t>Linje</w:t>
-      </w:r>
-      <w:proofErr w:type="spellEnd"/>
-      <w:r>
-        <w:t xml:space="preserve"> </w:t>
-      </w:r>
-      <w:proofErr w:type="spellStart"/>
-      <w:r>
-        <w:t>gjennom</w:t>
-      </w:r>
-      <w:proofErr w:type="spellEnd"/>
-      <w:r>
-        <w:t xml:space="preserve"> missing. </w:t>
-      </w:r>
-      <w:r>
-        <w:t>M</w:t>
-      </w:r>
-      <w:r>
-        <w:t xml:space="preserve">anually zoom in, select data that you want to erase and in the table view replace the selected values by missing (right-click and then missing option). </w:t>
-      </w:r>
-      <w:r>
-        <w:t xml:space="preserve"> </w:t>
-      </w:r>
-    </w:p>
-    <w:p>
-      <w:r>
-        <w:t xml:space="preserve">A common problem is to add missing values when data follow each other although they have a gap. Right-click the last point before the gap and choose insert. Add one hour to the time, enter “missing” in the value box, </w:t>
-      </w:r>
-      <w:proofErr w:type="gramStart"/>
-      <w:r>
-        <w:t>click</w:t>
-      </w:r>
-      <w:proofErr w:type="gramEnd"/>
-      <w:r>
-        <w:t xml:space="preserve"> the green right arrow and finally sett in.</w:t>
+    </w:p>
+    <w:p>
+      <w:r>
+        <w:t>A common problem is to add missing values when data follow each other although they have a gap. Right-click the last point before the gap and choose insert. Add one hour to the time, enter “missing” in the value box, click the green right arrow and finally sett in.</w:t>
       </w:r>
     </w:p>
     <w:p>
@@ -6591,29 +6153,7 @@
         <w:rPr>
           <w:b/>
         </w:rPr>
-        <w:t xml:space="preserve">When the data are controlled, save (red box) the data in </w:t>
-      </w:r>
-      <w:proofErr w:type="spellStart"/>
-      <w:proofErr w:type="gramStart"/>
-      <w:r>
-        <w:rPr>
-          <w:b/>
-        </w:rPr>
-        <w:t>Hykval</w:t>
-      </w:r>
-      <w:proofErr w:type="spellEnd"/>
-      <w:r>
-        <w:rPr>
-          <w:b/>
-        </w:rPr>
-        <w:t>(</w:t>
-      </w:r>
-      <w:proofErr w:type="gramEnd"/>
-      <w:r>
-        <w:rPr>
-          <w:b/>
-        </w:rPr>
-        <w:t>Default).</w:t>
+        <w:t>When the data are controlled, save (red box) the data in Hykval(Default).</w:t>
       </w:r>
     </w:p>
     <w:p>
@@ -6780,39 +6320,7 @@
                                 <w:b/>
                                 <w:color w:val="FF6600"/>
                               </w:rPr>
-                              <w:t>Vis&gt;</w:t>
-                            </w:r>
-                            <w:proofErr w:type="spellStart"/>
-                            <w:r>
-                              <w:rPr>
-                                <w:b/>
-                                <w:color w:val="FF6600"/>
-                              </w:rPr>
-                              <w:t>Linje</w:t>
-                            </w:r>
-                            <w:proofErr w:type="spellEnd"/>
-                            <w:r>
-                              <w:rPr>
-                                <w:b/>
-                                <w:color w:val="FF6600"/>
-                              </w:rPr>
-                              <w:t xml:space="preserve"> </w:t>
-                            </w:r>
-                            <w:proofErr w:type="spellStart"/>
-                            <w:r>
-                              <w:rPr>
-                                <w:b/>
-                                <w:color w:val="FF6600"/>
-                              </w:rPr>
-                              <w:t>gjennom</w:t>
-                            </w:r>
-                            <w:proofErr w:type="spellEnd"/>
-                            <w:r>
-                              <w:rPr>
-                                <w:b/>
-                                <w:color w:val="FF6600"/>
-                              </w:rPr>
-                              <w:t xml:space="preserve"> missing</w:t>
+                              <w:t>Vis&gt;Linje gjennom missing</w:t>
                             </w:r>
                           </w:p>
                         </w:txbxContent>
@@ -7855,7 +7363,6 @@
         </w:rPr>
         <w:t xml:space="preserve">9.D) Verify that the controlled data are good using the Hydra2 software </w:t>
       </w:r>
-      <w:proofErr w:type="spellStart"/>
       <w:r>
         <w:rPr>
           <w:b/>
@@ -7863,31 +7370,30 @@
         </w:rPr>
         <w:t>finut</w:t>
       </w:r>
-      <w:proofErr w:type="spellEnd"/>
       <w:r>
         <w:rPr>
           <w:b/>
           <w:i/>
         </w:rPr>
-        <w:t xml:space="preserve"> </w:t>
-      </w:r>
-      <w:r>
-        <w:rPr>
-          <w:b/>
-        </w:rPr>
-        <w:t xml:space="preserve">and </w:t>
-      </w:r>
-      <w:r>
-        <w:rPr>
-          <w:b/>
-        </w:rPr>
-        <w:t>if you spot any problem</w:t>
-      </w:r>
-      <w:r>
-        <w:rPr>
-          <w:b/>
-        </w:rPr>
-        <w:t xml:space="preserve"> </w:t>
+        <w:t xml:space="preserve">. </w:t>
+      </w:r>
+      <w:r>
+        <w:rPr>
+          <w:b/>
+        </w:rPr>
+        <w:t>I</w:t>
+      </w:r>
+      <w:r>
+        <w:rPr>
+          <w:b/>
+        </w:rPr>
+        <w:t>f you spot any problem</w:t>
+      </w:r>
+      <w:r>
+        <w:rPr>
+          <w:b/>
+        </w:rPr>
+        <w:t>,</w:t>
       </w:r>
       <w:bookmarkStart w:id="0" w:name="_GoBack"/>
       <w:bookmarkEnd w:id="0"/>
@@ -7895,21 +7401,13 @@
         <w:rPr>
           <w:b/>
         </w:rPr>
-        <w:t xml:space="preserve">go back to </w:t>
-      </w:r>
-      <w:proofErr w:type="spellStart"/>
-      <w:r>
-        <w:rPr>
-          <w:b/>
-        </w:rPr>
-        <w:t>Hykon</w:t>
-      </w:r>
-      <w:proofErr w:type="spellEnd"/>
-      <w:r>
-        <w:rPr>
-          <w:b/>
-        </w:rPr>
-        <w:t>.</w:t>
+        <w:t xml:space="preserve"> </w:t>
+      </w:r>
+      <w:r>
+        <w:rPr>
+          <w:b/>
+        </w:rPr>
+        <w:t>go back to Hykon.</w:t>
       </w:r>
     </w:p>
     <w:sectPr>
@@ -8461,6 +7959,7 @@
   <w:style w:type="character" w:default="1" w:styleId="DefaultParagraphFont">
     <w:name w:val="Default Paragraph Font"/>
     <w:uiPriority w:val="1"/>
+    <w:semiHidden/>
     <w:unhideWhenUsed/>
   </w:style>
   <w:style w:type="table" w:default="1" w:styleId="TableNormal">
@@ -8778,6 +8277,7 @@
   <w:style w:type="character" w:default="1" w:styleId="DefaultParagraphFont">
     <w:name w:val="Default Paragraph Font"/>
     <w:uiPriority w:val="1"/>
+    <w:semiHidden/>
     <w:unhideWhenUsed/>
   </w:style>
   <w:style w:type="table" w:default="1" w:styleId="TableNormal">

</xml_diff>